<commit_message>
actualizar plan de desarrollo #2
</commit_message>
<xml_diff>
--- a/Documentos/plan de desarrollo #2.docx
+++ b/Documentos/plan de desarrollo #2.docx
@@ -33,20 +33,16 @@
       <w:pPr>
         <w:pStyle w:val="Heading1"/>
         <w:rPr>
-          <w:lang w:val="es-CO"/>
-        </w:rPr>
-      </w:pPr>
-      <w:r>
-        <w:rPr>
-          <w:lang w:val="es-CO"/>
-        </w:rPr>
-        <w:t>Configuración seguridad de contraseña</w:t>
-      </w:r>
-      <w:r>
-        <w:rPr>
-          <w:lang w:val="es-CO"/>
-        </w:rPr>
-        <w:t>:</w:t>
+          <w:color w:val="FFC000"/>
+          <w:lang w:val="es-CO"/>
+        </w:rPr>
+      </w:pPr>
+      <w:r>
+        <w:rPr>
+          <w:color w:val="FFC000"/>
+          <w:lang w:val="es-CO"/>
+        </w:rPr>
+        <w:t>Configuración seguridad de contraseña:</w:t>
       </w:r>
     </w:p>
     <w:p>
@@ -59,27 +55,37 @@
         <w:rPr>
           <w:lang w:val="es-CO"/>
         </w:rPr>
-        <w:t>Se debe modificar el sistema que tiene actualmente la pantalla de registrar prestamista y el login, para enviar y capturar la información de la contraseña, debido a que se está exponiendo la contraseña tanto en internet como en la base de datos.</w:t>
+        <w:t xml:space="preserve">Se debe modificar el sistema que tiene actualmente la pantalla de registrar prestamista y el </w:t>
+      </w:r>
+      <w:proofErr w:type="spellStart"/>
+      <w:r>
+        <w:rPr>
+          <w:lang w:val="es-CO"/>
+        </w:rPr>
+        <w:t>login</w:t>
+      </w:r>
+      <w:proofErr w:type="spellEnd"/>
+      <w:r>
+        <w:rPr>
+          <w:lang w:val="es-CO"/>
+        </w:rPr>
+        <w:t>, para enviar y capturar la información de la contraseña, debido a que se está exponiendo la contraseña tanto en internet como en la base de datos.</w:t>
       </w:r>
     </w:p>
     <w:p>
       <w:pPr>
         <w:pStyle w:val="Heading1"/>
         <w:rPr>
-          <w:lang w:val="es-CO"/>
-        </w:rPr>
-      </w:pPr>
-      <w:r>
-        <w:rPr>
-          <w:lang w:val="es-CO"/>
-        </w:rPr>
-        <w:t>Mensajes de error</w:t>
-      </w:r>
-      <w:r>
-        <w:rPr>
-          <w:lang w:val="es-CO"/>
-        </w:rPr>
-        <w:t>:</w:t>
+          <w:color w:val="00B050"/>
+          <w:lang w:val="es-CO"/>
+        </w:rPr>
+      </w:pPr>
+      <w:r>
+        <w:rPr>
+          <w:color w:val="00B050"/>
+          <w:lang w:val="es-CO"/>
+        </w:rPr>
+        <w:t>Mensajes de error:</w:t>
       </w:r>
     </w:p>
     <w:p>
@@ -92,39 +98,78 @@
         <w:rPr>
           <w:lang w:val="es-CO"/>
         </w:rPr>
-        <w:t>Se debe configurar el frontEnd para que en el momento en el que el BackEnd devuelva un error de tipo 400 o similar, el front tenga mensajes predeterminados para mostrar según el código que se devuelva.</w:t>
+        <w:t xml:space="preserve">Se debe configurar el </w:t>
+      </w:r>
+      <w:proofErr w:type="spellStart"/>
+      <w:r>
+        <w:rPr>
+          <w:lang w:val="es-CO"/>
+        </w:rPr>
+        <w:t>frontEnd</w:t>
+      </w:r>
+      <w:proofErr w:type="spellEnd"/>
+      <w:r>
+        <w:rPr>
+          <w:lang w:val="es-CO"/>
+        </w:rPr>
+        <w:t xml:space="preserve"> para que en el momento en el que el </w:t>
+      </w:r>
+      <w:proofErr w:type="spellStart"/>
+      <w:r>
+        <w:rPr>
+          <w:lang w:val="es-CO"/>
+        </w:rPr>
+        <w:t>BackEnd</w:t>
+      </w:r>
+      <w:proofErr w:type="spellEnd"/>
+      <w:r>
+        <w:rPr>
+          <w:lang w:val="es-CO"/>
+        </w:rPr>
+        <w:t xml:space="preserve"> devuelva un error de tipo 400 o similar, el </w:t>
+      </w:r>
+      <w:proofErr w:type="spellStart"/>
+      <w:r>
+        <w:rPr>
+          <w:lang w:val="es-CO"/>
+        </w:rPr>
+        <w:t>front</w:t>
+      </w:r>
+      <w:proofErr w:type="spellEnd"/>
+      <w:r>
+        <w:rPr>
+          <w:lang w:val="es-CO"/>
+        </w:rPr>
+        <w:t xml:space="preserve"> tenga mensajes predeterminados para mostrar según el código que se devuelva.</w:t>
       </w:r>
     </w:p>
     <w:p>
       <w:pPr>
-        <w:pStyle w:val="Heading2"/>
-        <w:rPr>
-          <w:lang w:val="es-CO"/>
-        </w:rPr>
-      </w:pPr>
-      <w:r>
-        <w:rPr>
-          <w:lang w:val="es-CO"/>
-        </w:rPr>
-        <w:t>Criterios de aceptación:</w:t>
+        <w:pStyle w:val="Heading1"/>
+        <w:rPr>
+          <w:color w:val="00B050"/>
+          <w:lang w:val="es-CO"/>
+        </w:rPr>
+      </w:pPr>
+      <w:r>
+        <w:rPr>
+          <w:color w:val="00B050"/>
+          <w:lang w:val="es-CO"/>
+        </w:rPr>
+        <w:t>Botón de “crear nuevo”:</w:t>
       </w:r>
     </w:p>
     <w:p>
       <w:pPr>
-        <w:pStyle w:val="ListParagraph"/>
-        <w:numPr>
-          <w:ilvl w:val="0"/>
-          <w:numId w:val="14"/>
-        </w:numPr>
-        <w:rPr>
-          <w:lang w:val="es-CO"/>
-        </w:rPr>
-      </w:pPr>
-      <w:r>
-        <w:rPr>
-          <w:lang w:val="es-CO"/>
-        </w:rPr>
-        <w:t>Blablá</w:t>
+        <w:rPr>
+          <w:lang w:val="es-CO"/>
+        </w:rPr>
+      </w:pPr>
+      <w:r>
+        <w:rPr>
+          <w:lang w:val="es-CO"/>
+        </w:rPr>
+        <w:t>Se debe agregar una imagen de cruz a dicho botón y hacer un estándar más llamativo para todas las pantallas</w:t>
       </w:r>
     </w:p>
     <w:p>
@@ -136,21 +181,17 @@
       </w:pPr>
       <w:r>
         <w:rPr>
-          <w:lang w:val="es-CO"/>
-        </w:rPr>
-        <w:t>Botón de “crear</w:t>
-      </w:r>
-      <w:r>
-        <w:rPr>
-          <w:lang w:val="es-CO"/>
-        </w:rPr>
-        <w:t xml:space="preserve"> </w:t>
-      </w:r>
-      <w:r>
-        <w:rPr>
-          <w:lang w:val="es-CO"/>
-        </w:rPr>
-        <w:t>nuevo”</w:t>
+          <w:color w:val="00B050"/>
+          <w:lang w:val="es-CO"/>
+        </w:rPr>
+        <w:t>Modificación Pantalla</w:t>
+      </w:r>
+      <w:r>
+        <w:rPr>
+          <w:color w:val="00B050"/>
+          <w:lang w:val="es-CO"/>
+        </w:rPr>
+        <w:t xml:space="preserve"> Prestamos</w:t>
       </w:r>
       <w:r>
         <w:rPr>
@@ -169,78 +210,21 @@
         <w:rPr>
           <w:lang w:val="es-CO"/>
         </w:rPr>
-        <w:t>Se debe agregar una imagen de cruz a dicho botón y hacer un estándar más llamativo para todas las pantallas</w:t>
-      </w:r>
-    </w:p>
-    <w:p>
-      <w:pPr>
-        <w:pStyle w:val="Heading2"/>
-        <w:rPr>
-          <w:lang w:val="es-CO"/>
-        </w:rPr>
-      </w:pPr>
-      <w:r>
-        <w:rPr>
-          <w:lang w:val="es-CO"/>
-        </w:rPr>
-        <w:t>Criterios de aceptación:</w:t>
-      </w:r>
-    </w:p>
-    <w:p>
-      <w:pPr>
-        <w:pStyle w:val="ListParagraph"/>
-        <w:numPr>
-          <w:ilvl w:val="0"/>
-          <w:numId w:val="14"/>
-        </w:numPr>
-        <w:rPr>
-          <w:lang w:val="es-CO"/>
-        </w:rPr>
-      </w:pPr>
-      <w:r>
-        <w:rPr>
-          <w:lang w:val="es-CO"/>
-        </w:rPr>
-        <w:t>Blablá</w:t>
-      </w:r>
-    </w:p>
-    <w:p>
-      <w:pPr>
-        <w:pStyle w:val="Heading1"/>
-        <w:rPr>
-          <w:lang w:val="es-CO"/>
-        </w:rPr>
-      </w:pPr>
-      <w:r>
-        <w:rPr>
-          <w:lang w:val="es-CO"/>
-        </w:rPr>
-        <w:t>Modificación Pantalla</w:t>
-      </w:r>
-      <w:r>
-        <w:rPr>
-          <w:lang w:val="es-CO"/>
-        </w:rPr>
-        <w:t xml:space="preserve"> Prestamos</w:t>
-      </w:r>
-      <w:r>
-        <w:rPr>
-          <w:lang w:val="es-CO"/>
-        </w:rPr>
-        <w:t>:</w:t>
-      </w:r>
-    </w:p>
-    <w:p>
-      <w:pPr>
-        <w:rPr>
-          <w:lang w:val="es-CO"/>
-        </w:rPr>
-      </w:pPr>
-      <w:r>
-        <w:rPr>
-          <w:lang w:val="es-CO"/>
-        </w:rPr>
-        <w:t xml:space="preserve">Se debe crear un botón en la parte derecha superior de la pantalla préstamos, cercana al botón de “crear nuevo prestamo” que pueda realizar varios filtros a la pantalla de consulta de </w:t>
+        <w:t xml:space="preserve">Se debe crear un botón en la parte derecha superior de la pantalla préstamos, cercana al botón de “crear nuevo </w:t>
+      </w:r>
+      <w:proofErr w:type="spellStart"/>
+      <w:r>
+        <w:rPr>
+          <w:lang w:val="es-CO"/>
+        </w:rPr>
+        <w:t>prestamo</w:t>
+      </w:r>
+      <w:proofErr w:type="spellEnd"/>
+      <w:r>
+        <w:rPr>
+          <w:lang w:val="es-CO"/>
+        </w:rPr>
+        <w:t xml:space="preserve">” que pueda realizar varios filtros a la pantalla de consulta de </w:t>
       </w:r>
       <w:proofErr w:type="gramStart"/>
       <w:r>
@@ -255,66 +239,6 @@
           <w:lang w:val="es-CO"/>
         </w:rPr>
         <w:t>.</w:t>
-      </w:r>
-    </w:p>
-    <w:p>
-      <w:pPr>
-        <w:rPr>
-          <w:lang w:val="es-CO"/>
-        </w:rPr>
-      </w:pPr>
-    </w:p>
-    <w:p>
-      <w:pPr>
-        <w:pStyle w:val="Heading1"/>
-        <w:rPr>
-          <w:lang w:val="es-CO"/>
-        </w:rPr>
-      </w:pPr>
-      <w:r>
-        <w:rPr>
-          <w:lang w:val="es-CO"/>
-        </w:rPr>
-        <w:t xml:space="preserve">Modificación Pantalla </w:t>
-      </w:r>
-      <w:r>
-        <w:rPr>
-          <w:lang w:val="es-CO"/>
-        </w:rPr>
-        <w:t>Clientes</w:t>
-      </w:r>
-      <w:r>
-        <w:rPr>
-          <w:lang w:val="es-CO"/>
-        </w:rPr>
-        <w:t>:</w:t>
-      </w:r>
-    </w:p>
-    <w:p>
-      <w:pPr>
-        <w:rPr>
-          <w:lang w:val="es-CO"/>
-        </w:rPr>
-      </w:pPr>
-      <w:r>
-        <w:rPr>
-          <w:lang w:val="es-CO"/>
-        </w:rPr>
-        <w:t>Se debe crear un botón que nos redireccione a la pantalla de préstamos filtrada por el cliente que al cuál se le presionó el botón para ver sus préstamos</w:t>
-      </w:r>
-    </w:p>
-    <w:p>
-      <w:pPr>
-        <w:pStyle w:val="Heading2"/>
-        <w:rPr>
-          <w:lang w:val="es-CO"/>
-        </w:rPr>
-      </w:pPr>
-      <w:r>
-        <w:rPr>
-          <w:lang w:val="es-CO"/>
-        </w:rPr>
-        <w:t>Criterios de aceptación:</w:t>
       </w:r>
     </w:p>
     <w:p>
@@ -332,15 +256,108 @@
         <w:rPr>
           <w:lang w:val="es-CO"/>
         </w:rPr>
-        <w:t>Blablá</w:t>
+        <w:t xml:space="preserve">Se debe poder filtrar a través de un </w:t>
+      </w:r>
+      <w:proofErr w:type="spellStart"/>
+      <w:r>
+        <w:rPr>
+          <w:lang w:val="es-CO"/>
+        </w:rPr>
+        <w:t>ddl</w:t>
+      </w:r>
+      <w:proofErr w:type="spellEnd"/>
+      <w:r>
+        <w:rPr>
+          <w:lang w:val="es-CO"/>
+        </w:rPr>
+        <w:t xml:space="preserve"> los préstamos según el cliente.</w:t>
       </w:r>
     </w:p>
     <w:p>
       <w:pPr>
-        <w:rPr>
-          <w:lang w:val="es-CO"/>
-        </w:rPr>
-      </w:pPr>
+        <w:pStyle w:val="ListParagraph"/>
+        <w:numPr>
+          <w:ilvl w:val="0"/>
+          <w:numId w:val="20"/>
+        </w:numPr>
+        <w:rPr>
+          <w:highlight w:val="magenta"/>
+          <w:lang w:val="es-CO"/>
+        </w:rPr>
+      </w:pPr>
+      <w:r>
+        <w:rPr>
+          <w:highlight w:val="magenta"/>
+          <w:lang w:val="es-CO"/>
+        </w:rPr>
+        <w:t xml:space="preserve">Existirá un botón que cambiará la forma de ordenar los préstamos, cada que se le de </w:t>
+      </w:r>
+      <w:proofErr w:type="spellStart"/>
+      <w:proofErr w:type="gramStart"/>
+      <w:r>
+        <w:rPr>
+          <w:highlight w:val="magenta"/>
+          <w:lang w:val="es-CO"/>
+        </w:rPr>
+        <w:t>click</w:t>
+      </w:r>
+      <w:proofErr w:type="spellEnd"/>
+      <w:proofErr w:type="gramEnd"/>
+      <w:r>
+        <w:rPr>
+          <w:highlight w:val="magenta"/>
+          <w:lang w:val="es-CO"/>
+        </w:rPr>
+        <w:t xml:space="preserve"> se deberá seleccionar una función distinta. Por defecto estará en cero: ordena por estado. Luego vendrán los </w:t>
+      </w:r>
+      <w:proofErr w:type="gramStart"/>
+      <w:r>
+        <w:rPr>
+          <w:highlight w:val="magenta"/>
+          <w:lang w:val="es-CO"/>
+        </w:rPr>
+        <w:t>siguiente estados</w:t>
+      </w:r>
+      <w:proofErr w:type="gramEnd"/>
+      <w:r>
+        <w:rPr>
+          <w:highlight w:val="magenta"/>
+          <w:lang w:val="es-CO"/>
+        </w:rPr>
+        <w:t xml:space="preserve">: 1: ordena por </w:t>
+      </w:r>
+      <w:proofErr w:type="spellStart"/>
+      <w:r>
+        <w:rPr>
+          <w:highlight w:val="magenta"/>
+          <w:lang w:val="es-CO"/>
+        </w:rPr>
+        <w:t>montoReal</w:t>
+      </w:r>
+      <w:proofErr w:type="spellEnd"/>
+      <w:r>
+        <w:rPr>
+          <w:highlight w:val="magenta"/>
+          <w:lang w:val="es-CO"/>
+        </w:rPr>
+        <w:t xml:space="preserve"> </w:t>
+      </w:r>
+      <w:proofErr w:type="spellStart"/>
+      <w:r>
+        <w:rPr>
+          <w:highlight w:val="magenta"/>
+          <w:lang w:val="es-CO"/>
+        </w:rPr>
+        <w:t>descentiente</w:t>
+      </w:r>
+      <w:proofErr w:type="spellEnd"/>
+      <w:r>
+        <w:rPr>
+          <w:highlight w:val="magenta"/>
+          <w:lang w:val="es-CO"/>
+        </w:rPr>
+        <w:t>, 2: ordena por fecha de pago descendiente.</w:t>
+      </w:r>
     </w:p>
     <w:p>
       <w:pPr>
@@ -353,20 +370,13 @@
         <w:rPr>
           <w:lang w:val="es-CO"/>
         </w:rPr>
-        <w:lastRenderedPageBreak/>
-        <w:t>Pantalla "</w:t>
-      </w:r>
-      <w:r>
-        <w:rPr>
-          <w:lang w:val="es-CO"/>
-        </w:rPr>
-        <w:t>Historial</w:t>
-      </w:r>
-      <w:r>
-        <w:rPr>
-          <w:lang w:val="es-CO"/>
-        </w:rPr>
-        <w:t>":</w:t>
+        <w:t>Modificación Pantalla Clientes</w:t>
+      </w:r>
+      <w:r>
+        <w:rPr>
+          <w:lang w:val="es-CO"/>
+        </w:rPr>
+        <w:t>:</w:t>
       </w:r>
     </w:p>
     <w:p>
@@ -379,17 +389,63 @@
         <w:rPr>
           <w:lang w:val="es-CO"/>
         </w:rPr>
-        <w:t>Esta pantalla será la encargada de mostrar los préstamos en cualquier tipo de estado, agrupados por el cliente al cuál se le prestó</w:t>
-      </w:r>
-      <w:r>
-        <w:rPr>
-          <w:lang w:val="es-CO"/>
-        </w:rPr>
-        <w:t>, y mostrando información extra acerca de los totales de los préstamos.</w:t>
+        <w:t>Se debe crear un botón que nos redireccione a la pantalla de préstamos filtrada por el cliente que al cuál se le presionó el botón para ver sus préstamos</w:t>
       </w:r>
     </w:p>
     <w:p>
       <w:pPr>
+        <w:rPr>
+          <w:lang w:val="es-CO"/>
+        </w:rPr>
+      </w:pPr>
+    </w:p>
+    <w:p>
+      <w:pPr>
+        <w:pStyle w:val="Heading1"/>
+        <w:rPr>
+          <w:lang w:val="es-CO"/>
+        </w:rPr>
+      </w:pPr>
+      <w:r>
+        <w:rPr>
+          <w:lang w:val="es-CO"/>
+        </w:rPr>
+        <w:t>Pantalla "</w:t>
+      </w:r>
+      <w:r>
+        <w:rPr>
+          <w:lang w:val="es-CO"/>
+        </w:rPr>
+        <w:t>Historial</w:t>
+      </w:r>
+      <w:r>
+        <w:rPr>
+          <w:lang w:val="es-CO"/>
+        </w:rPr>
+        <w:t>":</w:t>
+      </w:r>
+    </w:p>
+    <w:p>
+      <w:pPr>
+        <w:rPr>
+          <w:lang w:val="es-CO"/>
+        </w:rPr>
+      </w:pPr>
+      <w:r>
+        <w:rPr>
+          <w:lang w:val="es-CO"/>
+        </w:rPr>
+        <w:t>Esta pantalla será la encargada de mostrar los préstamos en cualquier tipo de estado, agrupados por el cliente al cuál se le prestó</w:t>
+      </w:r>
+      <w:r>
+        <w:rPr>
+          <w:lang w:val="es-CO"/>
+        </w:rPr>
+        <w:t>, y mostrando información extra acerca de los totales de los préstamos.</w:t>
+      </w:r>
+    </w:p>
+    <w:p>
+      <w:pPr>
         <w:pStyle w:val="Heading2"/>
         <w:rPr>
           <w:lang w:val="es-CO"/>
@@ -399,6 +455,7 @@
         <w:rPr>
           <w:lang w:val="es-CO"/>
         </w:rPr>
+        <w:lastRenderedPageBreak/>
         <w:t>Criterios de aceptación:</w:t>
       </w:r>
     </w:p>
@@ -423,7 +480,21 @@
         <w:rPr>
           <w:lang w:val="es-CO"/>
         </w:rPr>
-        <w:t xml:space="preserve"> que díga “[ícono de cruz] Crear nuevo [pantalla respectiva]”</w:t>
+        <w:t xml:space="preserve"> que </w:t>
+      </w:r>
+      <w:proofErr w:type="spellStart"/>
+      <w:r>
+        <w:rPr>
+          <w:lang w:val="es-CO"/>
+        </w:rPr>
+        <w:t>díga</w:t>
+      </w:r>
+      <w:proofErr w:type="spellEnd"/>
+      <w:r>
+        <w:rPr>
+          <w:lang w:val="es-CO"/>
+        </w:rPr>
+        <w:t xml:space="preserve"> “[ícono de cruz] Crear nuevo [pantalla respectiva]”</w:t>
       </w:r>
     </w:p>
     <w:p>
@@ -4504,17 +4575,19 @@
 </file>
 
 <file path=customXml/item2.xml><?xml version="1.0" encoding="utf-8"?>
-<p:properties xmlns:p="http://schemas.microsoft.com/office/2006/metadata/properties" xmlns:xsi="http://www.w3.org/2001/XMLSchema-instance" xmlns:pc="http://schemas.microsoft.com/office/infopath/2007/PartnerControls">
-  <documentManagement>
-    <TaxCatchAll xmlns="b0cf496b-7cd7-4498-8ef1-dcff20b440b8" xsi:nil="true"/>
-    <lcf76f155ced4ddcb4097134ff3c332f xmlns="ae88299f-fa6d-4287-a79c-aeff339cb90e">
-      <Terms xmlns="http://schemas.microsoft.com/office/infopath/2007/PartnerControls"/>
-    </lcf76f155ced4ddcb4097134ff3c332f>
-  </documentManagement>
-</p:properties>
+<b:Sources xmlns:b="http://schemas.openxmlformats.org/officeDocument/2006/bibliography" xmlns="http://schemas.openxmlformats.org/officeDocument/2006/bibliography" SelectedStyle="\APA.XSL" StyleName="APA"/>
 </file>
 
 <file path=customXml/item3.xml><?xml version="1.0" encoding="utf-8"?>
+<?mso-contentType ?>
+<FormTemplates xmlns="http://schemas.microsoft.com/sharepoint/v3/contenttype/forms">
+  <Display>DocumentLibraryForm</Display>
+  <Edit>DocumentLibraryForm</Edit>
+  <New>DocumentLibraryForm</New>
+</FormTemplates>
+</file>
+
+<file path=customXml/item4.xml><?xml version="1.0" encoding="utf-8"?>
 <ct:contentTypeSchema xmlns:ct="http://schemas.microsoft.com/office/2006/metadata/contentType" xmlns:ma="http://schemas.microsoft.com/office/2006/metadata/properties/metaAttributes" ct:_="" ma:_="" ma:contentTypeName="Document" ma:contentTypeID="0x010100364A76906015D047A83C61F4036C33F1" ma:contentTypeVersion="16" ma:contentTypeDescription="Create a new document." ma:contentTypeScope="" ma:versionID="2d59b17edfb097a00e43550e86de7332">
   <xsd:schema xmlns:xsd="http://www.w3.org/2001/XMLSchema" xmlns:xs="http://www.w3.org/2001/XMLSchema" xmlns:p="http://schemas.microsoft.com/office/2006/metadata/properties" xmlns:ns2="ae88299f-fa6d-4287-a79c-aeff339cb90e" xmlns:ns3="b0cf496b-7cd7-4498-8ef1-dcff20b440b8" targetNamespace="http://schemas.microsoft.com/office/2006/metadata/properties" ma:root="true" ma:fieldsID="7450eca8c989272edbe7752c6e968785" ns2:_="" ns3:_="">
     <xsd:import namespace="ae88299f-fa6d-4287-a79c-aeff339cb90e"/>
@@ -4757,17 +4830,15 @@
 </ct:contentTypeSchema>
 </file>
 
-<file path=customXml/item4.xml><?xml version="1.0" encoding="utf-8"?>
-<?mso-contentType ?>
-<FormTemplates xmlns="http://schemas.microsoft.com/sharepoint/v3/contenttype/forms">
-  <Display>DocumentLibraryForm</Display>
-  <Edit>DocumentLibraryForm</Edit>
-  <New>DocumentLibraryForm</New>
-</FormTemplates>
-</file>
-
 <file path=customXml/item5.xml><?xml version="1.0" encoding="utf-8"?>
-<b:Sources xmlns:b="http://schemas.openxmlformats.org/officeDocument/2006/bibliography" xmlns="http://schemas.openxmlformats.org/officeDocument/2006/bibliography" SelectedStyle="\APA.XSL" StyleName="APA"/>
+<p:properties xmlns:p="http://schemas.microsoft.com/office/2006/metadata/properties" xmlns:xsi="http://www.w3.org/2001/XMLSchema-instance" xmlns:pc="http://schemas.microsoft.com/office/infopath/2007/PartnerControls">
+  <documentManagement>
+    <TaxCatchAll xmlns="b0cf496b-7cd7-4498-8ef1-dcff20b440b8" xsi:nil="true"/>
+    <lcf76f155ced4ddcb4097134ff3c332f xmlns="ae88299f-fa6d-4287-a79c-aeff339cb90e">
+      <Terms xmlns="http://schemas.microsoft.com/office/infopath/2007/PartnerControls"/>
+    </lcf76f155ced4ddcb4097134ff3c332f>
+  </documentManagement>
+</p:properties>
 </file>
 
 <file path=customXml/itemProps1.xml><?xml version="1.0" encoding="utf-8"?>
@@ -4779,17 +4850,22 @@
 </file>
 
 <file path=customXml/itemProps2.xml><?xml version="1.0" encoding="utf-8"?>
-<ds:datastoreItem xmlns:ds="http://schemas.openxmlformats.org/officeDocument/2006/customXml" ds:itemID="{741CF4C7-3EE6-433A-A90F-0AE377BB07CE}">
+<ds:datastoreItem xmlns:ds="http://schemas.openxmlformats.org/officeDocument/2006/customXml" ds:itemID="{332CDDE0-3017-4DAA-B87F-9300FD48B502}">
   <ds:schemaRefs>
-    <ds:schemaRef ds:uri="http://schemas.microsoft.com/office/2006/metadata/properties"/>
-    <ds:schemaRef ds:uri="http://schemas.microsoft.com/office/infopath/2007/PartnerControls"/>
-    <ds:schemaRef ds:uri="b0cf496b-7cd7-4498-8ef1-dcff20b440b8"/>
-    <ds:schemaRef ds:uri="ae88299f-fa6d-4287-a79c-aeff339cb90e"/>
+    <ds:schemaRef ds:uri="http://schemas.openxmlformats.org/officeDocument/2006/bibliography"/>
   </ds:schemaRefs>
 </ds:datastoreItem>
 </file>
 
 <file path=customXml/itemProps3.xml><?xml version="1.0" encoding="utf-8"?>
+<ds:datastoreItem xmlns:ds="http://schemas.openxmlformats.org/officeDocument/2006/customXml" ds:itemID="{F72C9872-DD8F-4252-9937-7232B73ED417}">
+  <ds:schemaRefs>
+    <ds:schemaRef ds:uri="http://schemas.microsoft.com/sharepoint/v3/contenttype/forms"/>
+  </ds:schemaRefs>
+</ds:datastoreItem>
+</file>
+
+<file path=customXml/itemProps4.xml><?xml version="1.0" encoding="utf-8"?>
 <ds:datastoreItem xmlns:ds="http://schemas.openxmlformats.org/officeDocument/2006/customXml" ds:itemID="{28006BC5-88BA-4CA1-8924-8102AE585FBB}">
   <ds:schemaRefs>
     <ds:schemaRef ds:uri="http://schemas.microsoft.com/office/2006/metadata/contentType"/>
@@ -4808,18 +4884,13 @@
 </ds:datastoreItem>
 </file>
 
-<file path=customXml/itemProps4.xml><?xml version="1.0" encoding="utf-8"?>
-<ds:datastoreItem xmlns:ds="http://schemas.openxmlformats.org/officeDocument/2006/customXml" ds:itemID="{F72C9872-DD8F-4252-9937-7232B73ED417}">
+<file path=customXml/itemProps5.xml><?xml version="1.0" encoding="utf-8"?>
+<ds:datastoreItem xmlns:ds="http://schemas.openxmlformats.org/officeDocument/2006/customXml" ds:itemID="{741CF4C7-3EE6-433A-A90F-0AE377BB07CE}">
   <ds:schemaRefs>
-    <ds:schemaRef ds:uri="http://schemas.microsoft.com/sharepoint/v3/contenttype/forms"/>
-  </ds:schemaRefs>
-</ds:datastoreItem>
-</file>
-
-<file path=customXml/itemProps5.xml><?xml version="1.0" encoding="utf-8"?>
-<ds:datastoreItem xmlns:ds="http://schemas.openxmlformats.org/officeDocument/2006/customXml" ds:itemID="{332CDDE0-3017-4DAA-B87F-9300FD48B502}">
-  <ds:schemaRefs>
-    <ds:schemaRef ds:uri="http://schemas.openxmlformats.org/officeDocument/2006/bibliography"/>
+    <ds:schemaRef ds:uri="http://schemas.microsoft.com/office/2006/metadata/properties"/>
+    <ds:schemaRef ds:uri="http://schemas.microsoft.com/office/infopath/2007/PartnerControls"/>
+    <ds:schemaRef ds:uri="b0cf496b-7cd7-4498-8ef1-dcff20b440b8"/>
+    <ds:schemaRef ds:uri="ae88299f-fa6d-4287-a79c-aeff339cb90e"/>
   </ds:schemaRefs>
 </ds:datastoreItem>
 </file>
</xml_diff>

<commit_message>
actualización plan de desarrollo #2.docx
</commit_message>
<xml_diff>
--- a/Documentos/plan de desarrollo #2.docx
+++ b/Documentos/plan de desarrollo #2.docx
@@ -212,28 +212,24 @@
         </w:rPr>
         <w:t xml:space="preserve">Se debe crear un botón en la parte derecha superior de la pantalla préstamos, cercana al botón de “crear nuevo </w:t>
       </w:r>
-      <w:proofErr w:type="spellStart"/>
-      <w:r>
-        <w:rPr>
-          <w:lang w:val="es-CO"/>
-        </w:rPr>
-        <w:t>prestamo</w:t>
-      </w:r>
-      <w:proofErr w:type="spellEnd"/>
+      <w:r>
+        <w:rPr>
+          <w:lang w:val="es-CO"/>
+        </w:rPr>
+        <w:t>préstamo</w:t>
+      </w:r>
       <w:r>
         <w:rPr>
           <w:lang w:val="es-CO"/>
         </w:rPr>
         <w:t xml:space="preserve">” que pueda realizar varios filtros a la pantalla de consulta de </w:t>
       </w:r>
-      <w:proofErr w:type="gramStart"/>
-      <w:r>
-        <w:rPr>
-          <w:lang w:val="es-CO"/>
-        </w:rPr>
-        <w:t>los mismos</w:t>
-      </w:r>
-      <w:proofErr w:type="gramEnd"/>
+      <w:r>
+        <w:rPr>
+          <w:lang w:val="es-CO"/>
+        </w:rPr>
+        <w:t>estos</w:t>
+      </w:r>
       <w:r>
         <w:rPr>
           <w:lang w:val="es-CO"/>
@@ -363,20 +359,16 @@
       <w:pPr>
         <w:pStyle w:val="Heading1"/>
         <w:rPr>
-          <w:lang w:val="es-CO"/>
-        </w:rPr>
-      </w:pPr>
-      <w:r>
-        <w:rPr>
-          <w:lang w:val="es-CO"/>
-        </w:rPr>
-        <w:t>Modificación Pantalla Clientes</w:t>
-      </w:r>
-      <w:r>
-        <w:rPr>
-          <w:lang w:val="es-CO"/>
-        </w:rPr>
-        <w:t>:</w:t>
+          <w:color w:val="00B050"/>
+          <w:lang w:val="es-CO"/>
+        </w:rPr>
+      </w:pPr>
+      <w:r>
+        <w:rPr>
+          <w:color w:val="00B050"/>
+          <w:lang w:val="es-CO"/>
+        </w:rPr>
+        <w:t>Modificación Pantalla Clientes:</w:t>
       </w:r>
     </w:p>
     <w:p>
@@ -4575,19 +4567,17 @@
 </file>
 
 <file path=customXml/item2.xml><?xml version="1.0" encoding="utf-8"?>
-<b:Sources xmlns:b="http://schemas.openxmlformats.org/officeDocument/2006/bibliography" xmlns="http://schemas.openxmlformats.org/officeDocument/2006/bibliography" SelectedStyle="\APA.XSL" StyleName="APA"/>
+<p:properties xmlns:p="http://schemas.microsoft.com/office/2006/metadata/properties" xmlns:xsi="http://www.w3.org/2001/XMLSchema-instance" xmlns:pc="http://schemas.microsoft.com/office/infopath/2007/PartnerControls">
+  <documentManagement>
+    <TaxCatchAll xmlns="b0cf496b-7cd7-4498-8ef1-dcff20b440b8" xsi:nil="true"/>
+    <lcf76f155ced4ddcb4097134ff3c332f xmlns="ae88299f-fa6d-4287-a79c-aeff339cb90e">
+      <Terms xmlns="http://schemas.microsoft.com/office/infopath/2007/PartnerControls"/>
+    </lcf76f155ced4ddcb4097134ff3c332f>
+  </documentManagement>
+</p:properties>
 </file>
 
 <file path=customXml/item3.xml><?xml version="1.0" encoding="utf-8"?>
-<?mso-contentType ?>
-<FormTemplates xmlns="http://schemas.microsoft.com/sharepoint/v3/contenttype/forms">
-  <Display>DocumentLibraryForm</Display>
-  <Edit>DocumentLibraryForm</Edit>
-  <New>DocumentLibraryForm</New>
-</FormTemplates>
-</file>
-
-<file path=customXml/item4.xml><?xml version="1.0" encoding="utf-8"?>
 <ct:contentTypeSchema xmlns:ct="http://schemas.microsoft.com/office/2006/metadata/contentType" xmlns:ma="http://schemas.microsoft.com/office/2006/metadata/properties/metaAttributes" ct:_="" ma:_="" ma:contentTypeName="Document" ma:contentTypeID="0x010100364A76906015D047A83C61F4036C33F1" ma:contentTypeVersion="16" ma:contentTypeDescription="Create a new document." ma:contentTypeScope="" ma:versionID="2d59b17edfb097a00e43550e86de7332">
   <xsd:schema xmlns:xsd="http://www.w3.org/2001/XMLSchema" xmlns:xs="http://www.w3.org/2001/XMLSchema" xmlns:p="http://schemas.microsoft.com/office/2006/metadata/properties" xmlns:ns2="ae88299f-fa6d-4287-a79c-aeff339cb90e" xmlns:ns3="b0cf496b-7cd7-4498-8ef1-dcff20b440b8" targetNamespace="http://schemas.microsoft.com/office/2006/metadata/properties" ma:root="true" ma:fieldsID="7450eca8c989272edbe7752c6e968785" ns2:_="" ns3:_="">
     <xsd:import namespace="ae88299f-fa6d-4287-a79c-aeff339cb90e"/>
@@ -4830,15 +4820,17 @@
 </ct:contentTypeSchema>
 </file>
 
+<file path=customXml/item4.xml><?xml version="1.0" encoding="utf-8"?>
+<?mso-contentType ?>
+<FormTemplates xmlns="http://schemas.microsoft.com/sharepoint/v3/contenttype/forms">
+  <Display>DocumentLibraryForm</Display>
+  <Edit>DocumentLibraryForm</Edit>
+  <New>DocumentLibraryForm</New>
+</FormTemplates>
+</file>
+
 <file path=customXml/item5.xml><?xml version="1.0" encoding="utf-8"?>
-<p:properties xmlns:p="http://schemas.microsoft.com/office/2006/metadata/properties" xmlns:xsi="http://www.w3.org/2001/XMLSchema-instance" xmlns:pc="http://schemas.microsoft.com/office/infopath/2007/PartnerControls">
-  <documentManagement>
-    <TaxCatchAll xmlns="b0cf496b-7cd7-4498-8ef1-dcff20b440b8" xsi:nil="true"/>
-    <lcf76f155ced4ddcb4097134ff3c332f xmlns="ae88299f-fa6d-4287-a79c-aeff339cb90e">
-      <Terms xmlns="http://schemas.microsoft.com/office/infopath/2007/PartnerControls"/>
-    </lcf76f155ced4ddcb4097134ff3c332f>
-  </documentManagement>
-</p:properties>
+<b:Sources xmlns:b="http://schemas.openxmlformats.org/officeDocument/2006/bibliography" xmlns="http://schemas.openxmlformats.org/officeDocument/2006/bibliography" SelectedStyle="\APA.XSL" StyleName="APA"/>
 </file>
 
 <file path=customXml/itemProps1.xml><?xml version="1.0" encoding="utf-8"?>
@@ -4850,22 +4842,17 @@
 </file>
 
 <file path=customXml/itemProps2.xml><?xml version="1.0" encoding="utf-8"?>
-<ds:datastoreItem xmlns:ds="http://schemas.openxmlformats.org/officeDocument/2006/customXml" ds:itemID="{332CDDE0-3017-4DAA-B87F-9300FD48B502}">
+<ds:datastoreItem xmlns:ds="http://schemas.openxmlformats.org/officeDocument/2006/customXml" ds:itemID="{741CF4C7-3EE6-433A-A90F-0AE377BB07CE}">
   <ds:schemaRefs>
-    <ds:schemaRef ds:uri="http://schemas.openxmlformats.org/officeDocument/2006/bibliography"/>
+    <ds:schemaRef ds:uri="http://schemas.microsoft.com/office/2006/metadata/properties"/>
+    <ds:schemaRef ds:uri="http://schemas.microsoft.com/office/infopath/2007/PartnerControls"/>
+    <ds:schemaRef ds:uri="b0cf496b-7cd7-4498-8ef1-dcff20b440b8"/>
+    <ds:schemaRef ds:uri="ae88299f-fa6d-4287-a79c-aeff339cb90e"/>
   </ds:schemaRefs>
 </ds:datastoreItem>
 </file>
 
 <file path=customXml/itemProps3.xml><?xml version="1.0" encoding="utf-8"?>
-<ds:datastoreItem xmlns:ds="http://schemas.openxmlformats.org/officeDocument/2006/customXml" ds:itemID="{F72C9872-DD8F-4252-9937-7232B73ED417}">
-  <ds:schemaRefs>
-    <ds:schemaRef ds:uri="http://schemas.microsoft.com/sharepoint/v3/contenttype/forms"/>
-  </ds:schemaRefs>
-</ds:datastoreItem>
-</file>
-
-<file path=customXml/itemProps4.xml><?xml version="1.0" encoding="utf-8"?>
 <ds:datastoreItem xmlns:ds="http://schemas.openxmlformats.org/officeDocument/2006/customXml" ds:itemID="{28006BC5-88BA-4CA1-8924-8102AE585FBB}">
   <ds:schemaRefs>
     <ds:schemaRef ds:uri="http://schemas.microsoft.com/office/2006/metadata/contentType"/>
@@ -4884,13 +4871,18 @@
 </ds:datastoreItem>
 </file>
 
+<file path=customXml/itemProps4.xml><?xml version="1.0" encoding="utf-8"?>
+<ds:datastoreItem xmlns:ds="http://schemas.openxmlformats.org/officeDocument/2006/customXml" ds:itemID="{F72C9872-DD8F-4252-9937-7232B73ED417}">
+  <ds:schemaRefs>
+    <ds:schemaRef ds:uri="http://schemas.microsoft.com/sharepoint/v3/contenttype/forms"/>
+  </ds:schemaRefs>
+</ds:datastoreItem>
+</file>
+
 <file path=customXml/itemProps5.xml><?xml version="1.0" encoding="utf-8"?>
-<ds:datastoreItem xmlns:ds="http://schemas.openxmlformats.org/officeDocument/2006/customXml" ds:itemID="{741CF4C7-3EE6-433A-A90F-0AE377BB07CE}">
+<ds:datastoreItem xmlns:ds="http://schemas.openxmlformats.org/officeDocument/2006/customXml" ds:itemID="{332CDDE0-3017-4DAA-B87F-9300FD48B502}">
   <ds:schemaRefs>
-    <ds:schemaRef ds:uri="http://schemas.microsoft.com/office/2006/metadata/properties"/>
-    <ds:schemaRef ds:uri="http://schemas.microsoft.com/office/infopath/2007/PartnerControls"/>
-    <ds:schemaRef ds:uri="b0cf496b-7cd7-4498-8ef1-dcff20b440b8"/>
-    <ds:schemaRef ds:uri="ae88299f-fa6d-4287-a79c-aeff339cb90e"/>
+    <ds:schemaRef ds:uri="http://schemas.openxmlformats.org/officeDocument/2006/bibliography"/>
   </ds:schemaRefs>
 </ds:datastoreItem>
 </file>
</xml_diff>

<commit_message>
modificación scripts para historial de préstamo y Documentos/plan de desarrollo #2.docx
</commit_message>
<xml_diff>
--- a/Documentos/plan de desarrollo #2.docx
+++ b/Documentos/plan de desarrollo #2.docx
@@ -74,6 +74,27 @@
     </w:p>
     <w:p>
       <w:pPr>
+        <w:rPr>
+          <w:lang w:val="es-CO"/>
+        </w:rPr>
+      </w:pPr>
+      <w:proofErr w:type="gramStart"/>
+      <w:r>
+        <w:rPr>
+          <w:lang w:val="es-CO"/>
+        </w:rPr>
+        <w:t>Además</w:t>
+      </w:r>
+      <w:proofErr w:type="gramEnd"/>
+      <w:r>
+        <w:rPr>
+          <w:lang w:val="es-CO"/>
+        </w:rPr>
+        <w:t xml:space="preserve"> se debe poner un limite de tiempo a la sesión del prestamista.</w:t>
+      </w:r>
+    </w:p>
+    <w:p>
+      <w:pPr>
         <w:pStyle w:val="Heading1"/>
         <w:rPr>
           <w:color w:val="00B050"/>
@@ -395,23 +416,27 @@
       <w:pPr>
         <w:pStyle w:val="Heading1"/>
         <w:rPr>
-          <w:lang w:val="es-CO"/>
-        </w:rPr>
-      </w:pPr>
-      <w:r>
-        <w:rPr>
+          <w:color w:val="00B050"/>
+          <w:lang w:val="es-CO"/>
+        </w:rPr>
+      </w:pPr>
+      <w:r>
+        <w:rPr>
+          <w:color w:val="00B050"/>
           <w:lang w:val="es-CO"/>
         </w:rPr>
         <w:t>Pantalla "</w:t>
       </w:r>
       <w:r>
         <w:rPr>
+          <w:color w:val="00B050"/>
           <w:lang w:val="es-CO"/>
         </w:rPr>
         <w:t>Historial</w:t>
       </w:r>
       <w:r>
         <w:rPr>
+          <w:color w:val="00B050"/>
           <w:lang w:val="es-CO"/>
         </w:rPr>
         <w:t>":</w:t>
@@ -427,7 +452,7 @@
         <w:rPr>
           <w:lang w:val="es-CO"/>
         </w:rPr>
-        <w:t>Esta pantalla será la encargada de mostrar los préstamos en cualquier tipo de estado, agrupados por el cliente al cuál se le prestó</w:t>
+        <w:t>Esta pantalla será la encargada de mostrar los préstamos en cualquier tipo de estado</w:t>
       </w:r>
       <w:r>
         <w:rPr>
@@ -447,7 +472,6 @@
         <w:rPr>
           <w:lang w:val="es-CO"/>
         </w:rPr>
-        <w:lastRenderedPageBreak/>
         <w:t>Criterios de aceptación:</w:t>
       </w:r>
     </w:p>
@@ -466,27 +490,97 @@
         <w:rPr>
           <w:lang w:val="es-CO"/>
         </w:rPr>
-        <w:t>Deberá ser un botón encerrado en una línea delgada verde</w:t>
-      </w:r>
-      <w:r>
-        <w:rPr>
-          <w:lang w:val="es-CO"/>
-        </w:rPr>
-        <w:t xml:space="preserve"> que </w:t>
+        <w:t>.</w:t>
+      </w:r>
+      <w:r>
+        <w:rPr>
+          <w:lang w:val="es-CO"/>
+        </w:rPr>
+        <w:t xml:space="preserve"> La pantalla consistirá en una tabla que tendrá los siguientes campos: </w:t>
+      </w:r>
+    </w:p>
+    <w:p>
+      <w:pPr>
+        <w:ind w:left="708"/>
+        <w:rPr>
+          <w:lang w:val="es-CO"/>
+        </w:rPr>
+      </w:pPr>
+      <w:r>
+        <w:rPr>
+          <w:lang w:val="es-CO"/>
+        </w:rPr>
+        <w:t xml:space="preserve">Nombre del cliente, estado préstamo, Monto inicial, </w:t>
       </w:r>
       <w:proofErr w:type="spellStart"/>
       <w:r>
         <w:rPr>
           <w:lang w:val="es-CO"/>
         </w:rPr>
-        <w:t>díga</w:t>
+        <w:t>totalAbonos</w:t>
       </w:r>
       <w:proofErr w:type="spellEnd"/>
       <w:r>
         <w:rPr>
           <w:lang w:val="es-CO"/>
         </w:rPr>
-        <w:t xml:space="preserve"> “[ícono de cruz] Crear nuevo [pantalla respectiva]”</w:t>
+        <w:t xml:space="preserve">, </w:t>
+      </w:r>
+      <w:proofErr w:type="spellStart"/>
+      <w:r>
+        <w:rPr>
+          <w:lang w:val="es-CO"/>
+        </w:rPr>
+        <w:t>totalIntereses</w:t>
+      </w:r>
+      <w:proofErr w:type="spellEnd"/>
+      <w:r>
+        <w:rPr>
+          <w:lang w:val="es-CO"/>
+        </w:rPr>
+        <w:t xml:space="preserve">, porcentaje, </w:t>
+      </w:r>
+      <w:proofErr w:type="spellStart"/>
+      <w:r>
+        <w:rPr>
+          <w:lang w:val="es-CO"/>
+        </w:rPr>
+        <w:t>fechaInicio</w:t>
+      </w:r>
+      <w:proofErr w:type="spellEnd"/>
+      <w:r>
+        <w:rPr>
+          <w:lang w:val="es-CO"/>
+        </w:rPr>
+        <w:t xml:space="preserve">, </w:t>
+      </w:r>
+      <w:proofErr w:type="spellStart"/>
+      <w:r>
+        <w:rPr>
+          <w:lang w:val="es-CO"/>
+        </w:rPr>
+        <w:t>fechaFin</w:t>
+      </w:r>
+      <w:proofErr w:type="spellEnd"/>
+      <w:r>
+        <w:rPr>
+          <w:lang w:val="es-CO"/>
+        </w:rPr>
+        <w:t xml:space="preserve">, </w:t>
+      </w:r>
+      <w:proofErr w:type="spellStart"/>
+      <w:r>
+        <w:rPr>
+          <w:lang w:val="es-CO"/>
+        </w:rPr>
+        <w:t>fechaPagoEstimada</w:t>
+      </w:r>
+      <w:proofErr w:type="spellEnd"/>
+      <w:r>
+        <w:rPr>
+          <w:lang w:val="es-CO"/>
+        </w:rPr>
+        <w:t>, Deuda a la fecha.</w:t>
       </w:r>
     </w:p>
     <w:p>
@@ -504,46 +598,99 @@
         <w:rPr>
           <w:lang w:val="es-CO"/>
         </w:rPr>
-        <w:t>Tanto el título como el margen deberán tener el mismo verde claro.</w:t>
+        <w:t xml:space="preserve">Al final de la tabla existirán los totales de monto inicial, </w:t>
+      </w:r>
+      <w:proofErr w:type="spellStart"/>
+      <w:r>
+        <w:rPr>
+          <w:lang w:val="es-CO"/>
+        </w:rPr>
+        <w:t>totalAbonos</w:t>
+      </w:r>
+      <w:proofErr w:type="spellEnd"/>
+      <w:r>
+        <w:rPr>
+          <w:lang w:val="es-CO"/>
+        </w:rPr>
+        <w:t xml:space="preserve">, </w:t>
+      </w:r>
+      <w:proofErr w:type="spellStart"/>
+      <w:r>
+        <w:rPr>
+          <w:lang w:val="es-CO"/>
+        </w:rPr>
+        <w:t>totalIntereses</w:t>
+      </w:r>
+      <w:proofErr w:type="spellEnd"/>
+      <w:r>
+        <w:rPr>
+          <w:lang w:val="es-CO"/>
+        </w:rPr>
+        <w:t>, Deuda a la fecha.</w:t>
+      </w:r>
+      <w:r>
+        <w:rPr>
+          <w:lang w:val="es-CO"/>
+        </w:rPr>
+        <w:t xml:space="preserve"> </w:t>
       </w:r>
     </w:p>
     <w:p>
       <w:pPr>
-        <w:pStyle w:val="Heading1"/>
-        <w:rPr>
-          <w:lang w:val="es-CO"/>
-        </w:rPr>
-      </w:pPr>
-      <w:r>
-        <w:rPr>
-          <w:lang w:val="es-CO"/>
-        </w:rPr>
-        <w:t>Pantalla "</w:t>
-      </w:r>
-      <w:r>
-        <w:rPr>
-          <w:lang w:val="es-CO"/>
-        </w:rPr>
-        <w:t>Acerca de nosotros</w:t>
-      </w:r>
-      <w:r>
-        <w:rPr>
-          <w:lang w:val="es-CO"/>
-        </w:rPr>
-        <w:t>":</w:t>
+        <w:pStyle w:val="ListParagraph"/>
+        <w:numPr>
+          <w:ilvl w:val="0"/>
+          <w:numId w:val="21"/>
+        </w:numPr>
+        <w:rPr>
+          <w:lang w:val="es-CO"/>
+        </w:rPr>
+      </w:pPr>
+      <w:r>
+        <w:rPr>
+          <w:lang w:val="es-CO"/>
+        </w:rPr>
+        <w:t xml:space="preserve">Deberá poder ser ordenada por cada campo que se presenta en el </w:t>
+      </w:r>
+      <w:proofErr w:type="spellStart"/>
+      <w:r>
+        <w:rPr>
+          <w:lang w:val="es-CO"/>
+        </w:rPr>
+        <w:t>header</w:t>
+      </w:r>
+      <w:proofErr w:type="spellEnd"/>
+      <w:r>
+        <w:rPr>
+          <w:lang w:val="es-CO"/>
+        </w:rPr>
+        <w:t>, además podrá filtrar por cliente y por estado de préstamo.</w:t>
       </w:r>
     </w:p>
     <w:p>
       <w:pPr>
-        <w:rPr>
-          <w:lang w:val="es-CO"/>
-        </w:rPr>
-      </w:pPr>
-      <w:r>
-        <w:rPr>
-          <w:lang w:val="es-CO"/>
-        </w:rPr>
-        <w:t>Se modificará la pantalla configuración por una pantalla llamada Acerca de nosotros, donde añadiremos la información más relevante del equipo y donde pondremos el email de recomendaciones, para escuchar a nuestros clientes</w:t>
+        <w:pStyle w:val="Heading1"/>
+        <w:rPr>
+          <w:lang w:val="es-CO"/>
+        </w:rPr>
+      </w:pPr>
+      <w:r>
+        <w:rPr>
+          <w:lang w:val="es-CO"/>
+        </w:rPr>
+        <w:t>Pantalla "</w:t>
+      </w:r>
+      <w:r>
+        <w:rPr>
+          <w:lang w:val="es-CO"/>
+        </w:rPr>
+        <w:t>Acerca de nosotros</w:t>
+      </w:r>
+      <w:r>
+        <w:rPr>
+          <w:lang w:val="es-CO"/>
+        </w:rPr>
+        <w:t>":</w:t>
       </w:r>
     </w:p>
     <w:p>
@@ -552,6 +699,12 @@
           <w:lang w:val="es-CO"/>
         </w:rPr>
       </w:pPr>
+      <w:r>
+        <w:rPr>
+          <w:lang w:val="es-CO"/>
+        </w:rPr>
+        <w:t>Se modificará la pantalla configuración por una pantalla llamada Acerca de nosotros, donde añadiremos la información más relevante del equipo y donde pondremos el email de recomendaciones, para escuchar a nuestros clientes</w:t>
+      </w:r>
     </w:p>
     <w:p>
       <w:pPr>
@@ -580,13 +733,13 @@
         <w:rPr>
           <w:lang w:val="es-CO"/>
         </w:rPr>
-        <w:t>investigación</w:t>
-      </w:r>
-      <w:r>
-        <w:rPr>
-          <w:lang w:val="es-CO"/>
-        </w:rPr>
-        <w:t xml:space="preserve"> mejor manera de configurar puntaje:</w:t>
+        <w:t>botón regresar al home</w:t>
+      </w:r>
+      <w:r>
+        <w:rPr>
+          <w:lang w:val="es-CO"/>
+        </w:rPr>
+        <w:t>:</w:t>
       </w:r>
     </w:p>
     <w:p>
@@ -599,13 +752,43 @@
         <w:rPr>
           <w:lang w:val="es-CO"/>
         </w:rPr>
-        <w:t>Realizar una investigación para encontrar la mejor fórmula matemática que determine el valor de un cliente desde el punto de vista de un prestamista, esto nos permitirá realizar modificaciones a la aplicación para que recomiende montos máximos para cada cliente.</w:t>
+        <w:t xml:space="preserve">Se debe añadir un botón en forma de casa para los apartados principales de la aplicación que regrese al menú cuando se le dé </w:t>
+      </w:r>
+      <w:proofErr w:type="spellStart"/>
+      <w:proofErr w:type="gramStart"/>
+      <w:r>
+        <w:rPr>
+          <w:lang w:val="es-CO"/>
+        </w:rPr>
+        <w:t>click</w:t>
+      </w:r>
+      <w:proofErr w:type="spellEnd"/>
+      <w:proofErr w:type="gramEnd"/>
+      <w:r>
+        <w:rPr>
+          <w:lang w:val="es-CO"/>
+        </w:rPr>
+        <w:t xml:space="preserve">. Y otros en forma de flecha para los apartados secundarios como crear-cliente para que al darle </w:t>
+      </w:r>
+      <w:proofErr w:type="spellStart"/>
+      <w:proofErr w:type="gramStart"/>
+      <w:r>
+        <w:rPr>
+          <w:lang w:val="es-CO"/>
+        </w:rPr>
+        <w:t>click</w:t>
+      </w:r>
+      <w:proofErr w:type="spellEnd"/>
+      <w:proofErr w:type="gramEnd"/>
+      <w:r>
+        <w:rPr>
+          <w:lang w:val="es-CO"/>
+        </w:rPr>
+        <w:t xml:space="preserve"> este regrese al componente secundario que sería consultar-cliente en este caso.</w:t>
       </w:r>
     </w:p>
     <w:p>
       <w:pPr>
-        <w:pStyle w:val="ListParagraph"/>
-        <w:ind w:left="720" w:firstLine="0"/>
         <w:rPr>
           <w:lang w:val="es-CO"/>
         </w:rPr>
@@ -613,39 +796,58 @@
     </w:p>
     <w:p>
       <w:pPr>
-        <w:pStyle w:val="ListParagraph"/>
-        <w:ind w:left="720" w:firstLine="0"/>
-        <w:rPr>
-          <w:lang w:val="es-CO"/>
-        </w:rPr>
-      </w:pPr>
+        <w:pStyle w:val="Heading1"/>
+        <w:numPr>
+          <w:ilvl w:val="0"/>
+          <w:numId w:val="0"/>
+        </w:numPr>
+        <w:rPr>
+          <w:lang w:val="es-CO"/>
+        </w:rPr>
+      </w:pPr>
+      <w:r>
+        <w:rPr>
+          <w:lang w:val="es-CO"/>
+        </w:rPr>
+        <w:t>9</w:t>
+      </w:r>
+      <w:r>
+        <w:rPr>
+          <w:lang w:val="es-CO"/>
+        </w:rPr>
+        <w:tab/>
+      </w:r>
+      <w:r>
+        <w:rPr>
+          <w:lang w:val="es-CO"/>
+        </w:rPr>
+        <w:t>I</w:t>
+      </w:r>
+      <w:r>
+        <w:rPr>
+          <w:lang w:val="es-CO"/>
+        </w:rPr>
+        <w:t>nvestigación</w:t>
+      </w:r>
+      <w:r>
+        <w:rPr>
+          <w:lang w:val="es-CO"/>
+        </w:rPr>
+        <w:t xml:space="preserve"> mejor manera de configurar puntaje:</w:t>
+      </w:r>
     </w:p>
     <w:p>
       <w:pPr>
-        <w:pStyle w:val="ListParagraph"/>
-        <w:ind w:left="720" w:firstLine="0"/>
-        <w:rPr>
-          <w:lang w:val="es-CO"/>
-        </w:rPr>
-      </w:pPr>
-    </w:p>
-    <w:p>
-      <w:pPr>
-        <w:pStyle w:val="ListParagraph"/>
-        <w:ind w:left="720" w:firstLine="0"/>
-        <w:rPr>
-          <w:lang w:val="es-CO"/>
-        </w:rPr>
-      </w:pPr>
-    </w:p>
-    <w:p>
-      <w:pPr>
-        <w:pStyle w:val="ListParagraph"/>
-        <w:ind w:left="720" w:firstLine="0"/>
-        <w:rPr>
-          <w:lang w:val="es-CO"/>
-        </w:rPr>
-      </w:pPr>
+        <w:rPr>
+          <w:lang w:val="es-CO"/>
+        </w:rPr>
+      </w:pPr>
+      <w:r>
+        <w:rPr>
+          <w:lang w:val="es-CO"/>
+        </w:rPr>
+        <w:t>Realizar una investigación para encontrar la mejor fórmula matemática que determine el valor de un cliente desde el punto de vista de un prestamista, esto nos permitirá realizar modificaciones a la aplicación para que recomiende montos máximos para cada cliente.</w:t>
+      </w:r>
     </w:p>
     <w:sectPr>
       <w:headerReference w:type="default" r:id="rId12"/>
@@ -1982,6 +2184,95 @@
     </w:lvl>
   </w:abstractNum>
   <w:abstractNum w:abstractNumId="19" w15:restartNumberingAfterBreak="0">
+    <w:nsid w:val="792D7AED"/>
+    <w:multiLevelType w:val="hybridMultilevel"/>
+    <w:tmpl w:val="D01C5B6C"/>
+    <w:lvl w:ilvl="0" w:tplc="240A000F">
+      <w:start w:val="1"/>
+      <w:numFmt w:val="decimal"/>
+      <w:lvlText w:val="%1."/>
+      <w:lvlJc w:val="left"/>
+      <w:pPr>
+        <w:ind w:left="720" w:hanging="360"/>
+      </w:pPr>
+      <w:rPr>
+        <w:rFonts w:hint="default"/>
+      </w:rPr>
+    </w:lvl>
+    <w:lvl w:ilvl="1" w:tplc="240A0019" w:tentative="1">
+      <w:start w:val="1"/>
+      <w:numFmt w:val="lowerLetter"/>
+      <w:lvlText w:val="%2."/>
+      <w:lvlJc w:val="left"/>
+      <w:pPr>
+        <w:ind w:left="1440" w:hanging="360"/>
+      </w:pPr>
+    </w:lvl>
+    <w:lvl w:ilvl="2" w:tplc="240A001B" w:tentative="1">
+      <w:start w:val="1"/>
+      <w:numFmt w:val="lowerRoman"/>
+      <w:lvlText w:val="%3."/>
+      <w:lvlJc w:val="right"/>
+      <w:pPr>
+        <w:ind w:left="2160" w:hanging="180"/>
+      </w:pPr>
+    </w:lvl>
+    <w:lvl w:ilvl="3" w:tplc="240A000F" w:tentative="1">
+      <w:start w:val="1"/>
+      <w:numFmt w:val="decimal"/>
+      <w:lvlText w:val="%4."/>
+      <w:lvlJc w:val="left"/>
+      <w:pPr>
+        <w:ind w:left="2880" w:hanging="360"/>
+      </w:pPr>
+    </w:lvl>
+    <w:lvl w:ilvl="4" w:tplc="240A0019" w:tentative="1">
+      <w:start w:val="1"/>
+      <w:numFmt w:val="lowerLetter"/>
+      <w:lvlText w:val="%5."/>
+      <w:lvlJc w:val="left"/>
+      <w:pPr>
+        <w:ind w:left="3600" w:hanging="360"/>
+      </w:pPr>
+    </w:lvl>
+    <w:lvl w:ilvl="5" w:tplc="240A001B" w:tentative="1">
+      <w:start w:val="1"/>
+      <w:numFmt w:val="lowerRoman"/>
+      <w:lvlText w:val="%6."/>
+      <w:lvlJc w:val="right"/>
+      <w:pPr>
+        <w:ind w:left="4320" w:hanging="180"/>
+      </w:pPr>
+    </w:lvl>
+    <w:lvl w:ilvl="6" w:tplc="240A000F" w:tentative="1">
+      <w:start w:val="1"/>
+      <w:numFmt w:val="decimal"/>
+      <w:lvlText w:val="%7."/>
+      <w:lvlJc w:val="left"/>
+      <w:pPr>
+        <w:ind w:left="5040" w:hanging="360"/>
+      </w:pPr>
+    </w:lvl>
+    <w:lvl w:ilvl="7" w:tplc="240A0019" w:tentative="1">
+      <w:start w:val="1"/>
+      <w:numFmt w:val="lowerLetter"/>
+      <w:lvlText w:val="%8."/>
+      <w:lvlJc w:val="left"/>
+      <w:pPr>
+        <w:ind w:left="5760" w:hanging="360"/>
+      </w:pPr>
+    </w:lvl>
+    <w:lvl w:ilvl="8" w:tplc="240A001B" w:tentative="1">
+      <w:start w:val="1"/>
+      <w:numFmt w:val="lowerRoman"/>
+      <w:lvlText w:val="%9."/>
+      <w:lvlJc w:val="right"/>
+      <w:pPr>
+        <w:ind w:left="6480" w:hanging="180"/>
+      </w:pPr>
+    </w:lvl>
+  </w:abstractNum>
+  <w:abstractNum w:abstractNumId="20" w15:restartNumberingAfterBreak="0">
     <w:nsid w:val="7932573E"/>
     <w:multiLevelType w:val="multilevel"/>
     <w:tmpl w:val="05E80F0E"/>
@@ -2100,7 +2391,7 @@
       </w:rPr>
     </w:lvl>
   </w:abstractNum>
-  <w:abstractNum w:abstractNumId="20" w15:restartNumberingAfterBreak="0">
+  <w:abstractNum w:abstractNumId="21" w15:restartNumberingAfterBreak="0">
     <w:nsid w:val="7A4A42A0"/>
     <w:multiLevelType w:val="hybridMultilevel"/>
     <w:tmpl w:val="59DA5EA2"/>
@@ -2220,7 +2511,7 @@
     <w:abstractNumId w:val="14"/>
   </w:num>
   <w:num w:numId="3" w16cid:durableId="1389114913">
-    <w:abstractNumId w:val="19"/>
+    <w:abstractNumId w:val="20"/>
   </w:num>
   <w:num w:numId="4" w16cid:durableId="2100367395">
     <w:abstractNumId w:val="16"/>
@@ -2247,7 +2538,7 @@
     <w:abstractNumId w:val="3"/>
   </w:num>
   <w:num w:numId="12" w16cid:durableId="122160427">
-    <w:abstractNumId w:val="20"/>
+    <w:abstractNumId w:val="21"/>
   </w:num>
   <w:num w:numId="13" w16cid:durableId="2086144261">
     <w:abstractNumId w:val="11"/>
@@ -2308,6 +2599,9 @@
     <w:lvlOverride w:ilvl="8">
       <w:startOverride w:val="1"/>
     </w:lvlOverride>
+  </w:num>
+  <w:num w:numId="24" w16cid:durableId="326636277">
+    <w:abstractNumId w:val="19"/>
   </w:num>
   <w:numIdMacAtCleanup w:val="9"/>
 </w:numbering>
@@ -2707,7 +3001,7 @@
   <w:style w:type="paragraph" w:default="1" w:styleId="Normal">
     <w:name w:val="Normal"/>
     <w:qFormat/>
-    <w:rsid w:val="00C1680A"/>
+    <w:rsid w:val="00C47DCD"/>
     <w:pPr>
       <w:spacing w:before="120" w:after="120" w:line="288" w:lineRule="auto"/>
     </w:pPr>

</xml_diff>